<commit_message>
changes in technical documentation
</commit_message>
<xml_diff>
--- a/Technical_Documentation.docx
+++ b/Technical_Documentation.docx
@@ -72,7 +72,7 @@
           <w:r>
             <w:fldChar w:fldCharType="separate"/>
           </w:r>
-          <w:hyperlink w:anchor="_Toc267241775" w:history="1">
+          <w:hyperlink w:anchor="_Toc267242702" w:history="1">
             <w:r>
               <w:rPr>
                 <w:rStyle w:val="Hyperlink"/>
@@ -114,7 +114,7 @@
                 <w:noProof/>
                 <w:webHidden/>
               </w:rPr>
-              <w:instrText xml:space="preserve"> PAGEREF _Toc267241775 \h </w:instrText>
+              <w:instrText xml:space="preserve"> PAGEREF _Toc267242702 \h </w:instrText>
             </w:r>
             <w:r>
               <w:rPr>
@@ -158,7 +158,7 @@
               <w:lang w:eastAsia="de-DE"/>
             </w:rPr>
           </w:pPr>
-          <w:hyperlink w:anchor="_Toc267241776" w:history="1">
+          <w:hyperlink w:anchor="_Toc267242703" w:history="1">
             <w:r>
               <w:rPr>
                 <w:rStyle w:val="Hyperlink"/>
@@ -200,7 +200,7 @@
                 <w:noProof/>
                 <w:webHidden/>
               </w:rPr>
-              <w:instrText xml:space="preserve"> PAGEREF _Toc267241776 \h </w:instrText>
+              <w:instrText xml:space="preserve"> PAGEREF _Toc267242703 \h </w:instrText>
             </w:r>
             <w:r>
               <w:rPr>
@@ -244,7 +244,7 @@
               <w:lang w:eastAsia="de-DE"/>
             </w:rPr>
           </w:pPr>
-          <w:hyperlink w:anchor="_Toc267241777" w:history="1">
+          <w:hyperlink w:anchor="_Toc267242704" w:history="1">
             <w:r>
               <w:rPr>
                 <w:rStyle w:val="Hyperlink"/>
@@ -286,7 +286,7 @@
                 <w:noProof/>
                 <w:webHidden/>
               </w:rPr>
-              <w:instrText xml:space="preserve"> PAGEREF _Toc267241777 \h </w:instrText>
+              <w:instrText xml:space="preserve"> PAGEREF _Toc267242704 \h </w:instrText>
             </w:r>
             <w:r>
               <w:rPr>
@@ -330,7 +330,7 @@
               <w:lang w:eastAsia="de-DE"/>
             </w:rPr>
           </w:pPr>
-          <w:hyperlink w:anchor="_Toc267241778" w:history="1">
+          <w:hyperlink w:anchor="_Toc267242705" w:history="1">
             <w:r>
               <w:rPr>
                 <w:rStyle w:val="Hyperlink"/>
@@ -372,7 +372,7 @@
                 <w:noProof/>
                 <w:webHidden/>
               </w:rPr>
-              <w:instrText xml:space="preserve"> PAGEREF _Toc267241778 \h </w:instrText>
+              <w:instrText xml:space="preserve"> PAGEREF _Toc267242705 \h </w:instrText>
             </w:r>
             <w:r>
               <w:rPr>
@@ -416,7 +416,7 @@
               <w:lang w:eastAsia="de-DE"/>
             </w:rPr>
           </w:pPr>
-          <w:hyperlink w:anchor="_Toc267241779" w:history="1">
+          <w:hyperlink w:anchor="_Toc267242706" w:history="1">
             <w:r>
               <w:rPr>
                 <w:rStyle w:val="Hyperlink"/>
@@ -458,7 +458,7 @@
                 <w:noProof/>
                 <w:webHidden/>
               </w:rPr>
-              <w:instrText xml:space="preserve"> PAGEREF _Toc267241779 \h </w:instrText>
+              <w:instrText xml:space="preserve"> PAGEREF _Toc267242706 \h </w:instrText>
             </w:r>
             <w:r>
               <w:rPr>
@@ -502,7 +502,7 @@
               <w:lang w:eastAsia="de-DE"/>
             </w:rPr>
           </w:pPr>
-          <w:hyperlink w:anchor="_Toc267241780" w:history="1">
+          <w:hyperlink w:anchor="_Toc267242707" w:history="1">
             <w:r>
               <w:rPr>
                 <w:rStyle w:val="Hyperlink"/>
@@ -544,7 +544,7 @@
                 <w:noProof/>
                 <w:webHidden/>
               </w:rPr>
-              <w:instrText xml:space="preserve"> PAGEREF _Toc267241780 \h </w:instrText>
+              <w:instrText xml:space="preserve"> PAGEREF _Toc267242707 \h </w:instrText>
             </w:r>
             <w:r>
               <w:rPr>
@@ -588,7 +588,7 @@
               <w:lang w:eastAsia="de-DE"/>
             </w:rPr>
           </w:pPr>
-          <w:hyperlink w:anchor="_Toc267241781" w:history="1">
+          <w:hyperlink w:anchor="_Toc267242708" w:history="1">
             <w:r>
               <w:rPr>
                 <w:rStyle w:val="Hyperlink"/>
@@ -630,7 +630,7 @@
                 <w:noProof/>
                 <w:webHidden/>
               </w:rPr>
-              <w:instrText xml:space="preserve"> PAGEREF _Toc267241781 \h </w:instrText>
+              <w:instrText xml:space="preserve"> PAGEREF _Toc267242708 \h </w:instrText>
             </w:r>
             <w:r>
               <w:rPr>
@@ -674,7 +674,7 @@
               <w:lang w:eastAsia="de-DE"/>
             </w:rPr>
           </w:pPr>
-          <w:hyperlink w:anchor="_Toc267241782" w:history="1">
+          <w:hyperlink w:anchor="_Toc267242709" w:history="1">
             <w:r>
               <w:rPr>
                 <w:rStyle w:val="Hyperlink"/>
@@ -716,7 +716,7 @@
                 <w:noProof/>
                 <w:webHidden/>
               </w:rPr>
-              <w:instrText xml:space="preserve"> PAGEREF _Toc267241782 \h </w:instrText>
+              <w:instrText xml:space="preserve"> PAGEREF _Toc267242709 \h </w:instrText>
             </w:r>
             <w:r>
               <w:rPr>
@@ -760,7 +760,7 @@
               <w:lang w:eastAsia="de-DE"/>
             </w:rPr>
           </w:pPr>
-          <w:hyperlink w:anchor="_Toc267241783" w:history="1">
+          <w:hyperlink w:anchor="_Toc267242710" w:history="1">
             <w:r>
               <w:rPr>
                 <w:rStyle w:val="Hyperlink"/>
@@ -802,7 +802,7 @@
                 <w:noProof/>
                 <w:webHidden/>
               </w:rPr>
-              <w:instrText xml:space="preserve"> PAGEREF _Toc267241783 \h </w:instrText>
+              <w:instrText xml:space="preserve"> PAGEREF _Toc267242710 \h </w:instrText>
             </w:r>
             <w:r>
               <w:rPr>
@@ -846,7 +846,7 @@
               <w:lang w:eastAsia="de-DE"/>
             </w:rPr>
           </w:pPr>
-          <w:hyperlink w:anchor="_Toc267241784" w:history="1">
+          <w:hyperlink w:anchor="_Toc267242711" w:history="1">
             <w:r>
               <w:rPr>
                 <w:rStyle w:val="Hyperlink"/>
@@ -888,7 +888,7 @@
                 <w:noProof/>
                 <w:webHidden/>
               </w:rPr>
-              <w:instrText xml:space="preserve"> PAGEREF _Toc267241784 \h </w:instrText>
+              <w:instrText xml:space="preserve"> PAGEREF _Toc267242711 \h </w:instrText>
             </w:r>
             <w:r>
               <w:rPr>
@@ -932,7 +932,7 @@
               <w:lang w:eastAsia="de-DE"/>
             </w:rPr>
           </w:pPr>
-          <w:hyperlink w:anchor="_Toc267241785" w:history="1">
+          <w:hyperlink w:anchor="_Toc267242712" w:history="1">
             <w:r>
               <w:rPr>
                 <w:rStyle w:val="Hyperlink"/>
@@ -974,7 +974,7 @@
                 <w:noProof/>
                 <w:webHidden/>
               </w:rPr>
-              <w:instrText xml:space="preserve"> PAGEREF _Toc267241785 \h </w:instrText>
+              <w:instrText xml:space="preserve"> PAGEREF _Toc267242712 \h </w:instrText>
             </w:r>
             <w:r>
               <w:rPr>
@@ -1018,7 +1018,7 @@
               <w:lang w:eastAsia="de-DE"/>
             </w:rPr>
           </w:pPr>
-          <w:hyperlink w:anchor="_Toc267241786" w:history="1">
+          <w:hyperlink w:anchor="_Toc267242713" w:history="1">
             <w:r>
               <w:rPr>
                 <w:rStyle w:val="Hyperlink"/>
@@ -1060,7 +1060,7 @@
                 <w:noProof/>
                 <w:webHidden/>
               </w:rPr>
-              <w:instrText xml:space="preserve"> PAGEREF _Toc267241786 \h </w:instrText>
+              <w:instrText xml:space="preserve"> PAGEREF _Toc267242713 \h </w:instrText>
             </w:r>
             <w:r>
               <w:rPr>
@@ -1104,7 +1104,7 @@
               <w:lang w:eastAsia="de-DE"/>
             </w:rPr>
           </w:pPr>
-          <w:hyperlink w:anchor="_Toc267241787" w:history="1">
+          <w:hyperlink w:anchor="_Toc267242714" w:history="1">
             <w:r>
               <w:rPr>
                 <w:rStyle w:val="Hyperlink"/>
@@ -1146,7 +1146,7 @@
                 <w:noProof/>
                 <w:webHidden/>
               </w:rPr>
-              <w:instrText xml:space="preserve"> PAGEREF _Toc267241787 \h </w:instrText>
+              <w:instrText xml:space="preserve"> PAGEREF _Toc267242714 \h </w:instrText>
             </w:r>
             <w:r>
               <w:rPr>
@@ -1190,7 +1190,7 @@
               <w:lang w:eastAsia="de-DE"/>
             </w:rPr>
           </w:pPr>
-          <w:hyperlink w:anchor="_Toc267241788" w:history="1">
+          <w:hyperlink w:anchor="_Toc267242715" w:history="1">
             <w:r>
               <w:rPr>
                 <w:rStyle w:val="Hyperlink"/>
@@ -1232,7 +1232,7 @@
                 <w:noProof/>
                 <w:webHidden/>
               </w:rPr>
-              <w:instrText xml:space="preserve"> PAGEREF _Toc267241788 \h </w:instrText>
+              <w:instrText xml:space="preserve"> PAGEREF _Toc267242715 \h </w:instrText>
             </w:r>
             <w:r>
               <w:rPr>
@@ -1276,7 +1276,7 @@
               <w:lang w:eastAsia="de-DE"/>
             </w:rPr>
           </w:pPr>
-          <w:hyperlink w:anchor="_Toc267241789" w:history="1">
+          <w:hyperlink w:anchor="_Toc267242716" w:history="1">
             <w:r>
               <w:rPr>
                 <w:rStyle w:val="Hyperlink"/>
@@ -1318,7 +1318,7 @@
                 <w:noProof/>
                 <w:webHidden/>
               </w:rPr>
-              <w:instrText xml:space="preserve"> PAGEREF _Toc267241789 \h </w:instrText>
+              <w:instrText xml:space="preserve"> PAGEREF _Toc267242716 \h </w:instrText>
             </w:r>
             <w:r>
               <w:rPr>
@@ -1362,7 +1362,7 @@
               <w:lang w:eastAsia="de-DE"/>
             </w:rPr>
           </w:pPr>
-          <w:hyperlink w:anchor="_Toc267241790" w:history="1">
+          <w:hyperlink w:anchor="_Toc267242717" w:history="1">
             <w:r>
               <w:rPr>
                 <w:rStyle w:val="Hyperlink"/>
@@ -1404,7 +1404,7 @@
                 <w:noProof/>
                 <w:webHidden/>
               </w:rPr>
-              <w:instrText xml:space="preserve"> PAGEREF _Toc267241790 \h </w:instrText>
+              <w:instrText xml:space="preserve"> PAGEREF _Toc267242717 \h </w:instrText>
             </w:r>
             <w:r>
               <w:rPr>
@@ -1448,7 +1448,7 @@
               <w:lang w:eastAsia="de-DE"/>
             </w:rPr>
           </w:pPr>
-          <w:hyperlink w:anchor="_Toc267241791" w:history="1">
+          <w:hyperlink w:anchor="_Toc267242718" w:history="1">
             <w:r>
               <w:rPr>
                 <w:rStyle w:val="Hyperlink"/>
@@ -1490,7 +1490,7 @@
                 <w:noProof/>
                 <w:webHidden/>
               </w:rPr>
-              <w:instrText xml:space="preserve"> PAGEREF _Toc267241791 \h </w:instrText>
+              <w:instrText xml:space="preserve"> PAGEREF _Toc267242718 \h </w:instrText>
             </w:r>
             <w:r>
               <w:rPr>
@@ -1534,7 +1534,7 @@
               <w:lang w:eastAsia="de-DE"/>
             </w:rPr>
           </w:pPr>
-          <w:hyperlink w:anchor="_Toc267241792" w:history="1">
+          <w:hyperlink w:anchor="_Toc267242719" w:history="1">
             <w:r>
               <w:rPr>
                 <w:rStyle w:val="Hyperlink"/>
@@ -1576,7 +1576,7 @@
                 <w:noProof/>
                 <w:webHidden/>
               </w:rPr>
-              <w:instrText xml:space="preserve"> PAGEREF _Toc267241792 \h </w:instrText>
+              <w:instrText xml:space="preserve"> PAGEREF _Toc267242719 \h </w:instrText>
             </w:r>
             <w:r>
               <w:rPr>
@@ -1620,7 +1620,7 @@
               <w:lang w:eastAsia="de-DE"/>
             </w:rPr>
           </w:pPr>
-          <w:hyperlink w:anchor="_Toc267241793" w:history="1">
+          <w:hyperlink w:anchor="_Toc267242720" w:history="1">
             <w:r>
               <w:rPr>
                 <w:rStyle w:val="Hyperlink"/>
@@ -1662,7 +1662,7 @@
                 <w:noProof/>
                 <w:webHidden/>
               </w:rPr>
-              <w:instrText xml:space="preserve"> PAGEREF _Toc267241793 \h </w:instrText>
+              <w:instrText xml:space="preserve"> PAGEREF _Toc267242720 \h </w:instrText>
             </w:r>
             <w:r>
               <w:rPr>
@@ -1706,7 +1706,7 @@
               <w:lang w:eastAsia="de-DE"/>
             </w:rPr>
           </w:pPr>
-          <w:hyperlink w:anchor="_Toc267241794" w:history="1">
+          <w:hyperlink w:anchor="_Toc267242721" w:history="1">
             <w:r>
               <w:rPr>
                 <w:rStyle w:val="Hyperlink"/>
@@ -1748,7 +1748,7 @@
                 <w:noProof/>
                 <w:webHidden/>
               </w:rPr>
-              <w:instrText xml:space="preserve"> PAGEREF _Toc267241794 \h </w:instrText>
+              <w:instrText xml:space="preserve"> PAGEREF _Toc267242721 \h </w:instrText>
             </w:r>
             <w:r>
               <w:rPr>
@@ -1792,7 +1792,7 @@
               <w:lang w:eastAsia="de-DE"/>
             </w:rPr>
           </w:pPr>
-          <w:hyperlink w:anchor="_Toc267241795" w:history="1">
+          <w:hyperlink w:anchor="_Toc267242722" w:history="1">
             <w:r>
               <w:rPr>
                 <w:rStyle w:val="Hyperlink"/>
@@ -1834,7 +1834,7 @@
                 <w:noProof/>
                 <w:webHidden/>
               </w:rPr>
-              <w:instrText xml:space="preserve"> PAGEREF _Toc267241795 \h </w:instrText>
+              <w:instrText xml:space="preserve"> PAGEREF _Toc267242722 \h </w:instrText>
             </w:r>
             <w:r>
               <w:rPr>
@@ -1886,7 +1886,7 @@
       <w:pPr>
         <w:pStyle w:val="berschrift1"/>
       </w:pPr>
-      <w:bookmarkStart w:id="0" w:name="_Toc267241775"/>
+      <w:bookmarkStart w:id="0" w:name="_Toc267242702"/>
       <w:r>
         <w:lastRenderedPageBreak/>
         <w:t>Einführung</w:t>
@@ -1898,7 +1898,7 @@
       <w:pPr>
         <w:pStyle w:val="berschrift2"/>
       </w:pPr>
-      <w:bookmarkStart w:id="1" w:name="_Toc267241776"/>
+      <w:bookmarkStart w:id="1" w:name="_Toc267242703"/>
       <w:r>
         <w:t>Was ist das KryptoProjekt</w:t>
       </w:r>
@@ -1934,7 +1934,7 @@
       <w:pPr>
         <w:pStyle w:val="berschrift2"/>
       </w:pPr>
-      <w:bookmarkStart w:id="2" w:name="_Toc267241777"/>
+      <w:bookmarkStart w:id="2" w:name="_Toc267242704"/>
       <w:r>
         <w:t>Anmerkungen zu diesem Dokument</w:t>
       </w:r>
@@ -1954,7 +1954,7 @@
       <w:pPr>
         <w:pStyle w:val="berschrift1"/>
       </w:pPr>
-      <w:bookmarkStart w:id="3" w:name="_Toc267241778"/>
+      <w:bookmarkStart w:id="3" w:name="_Toc267242705"/>
       <w:r>
         <w:lastRenderedPageBreak/>
         <w:t>Programmstruktur</w:t>
@@ -1974,7 +1974,7 @@
       <w:pPr>
         <w:pStyle w:val="berschrift2"/>
       </w:pPr>
-      <w:bookmarkStart w:id="4" w:name="_Toc267241779"/>
+      <w:bookmarkStart w:id="4" w:name="_Toc267242706"/>
       <w:r>
         <w:t>Formalien</w:t>
       </w:r>
@@ -1984,7 +1984,7 @@
       <w:pPr>
         <w:pStyle w:val="berschrift3"/>
       </w:pPr>
-      <w:bookmarkStart w:id="5" w:name="_Toc267241780"/>
+      <w:bookmarkStart w:id="5" w:name="_Toc267242707"/>
       <w:r>
         <w:t>Sprache</w:t>
       </w:r>
@@ -1999,7 +1999,7 @@
       <w:pPr>
         <w:pStyle w:val="berschrift3"/>
       </w:pPr>
-      <w:bookmarkStart w:id="6" w:name="_Toc267241781"/>
+      <w:bookmarkStart w:id="6" w:name="_Toc267242708"/>
       <w:r>
         <w:t>Coding Conventions</w:t>
       </w:r>
@@ -2105,7 +2105,7 @@
       <w:pPr>
         <w:pStyle w:val="berschrift3"/>
       </w:pPr>
-      <w:bookmarkStart w:id="7" w:name="_Toc267241782"/>
+      <w:bookmarkStart w:id="7" w:name="_Toc267242709"/>
       <w:r>
         <w:t>IDE</w:t>
       </w:r>
@@ -2120,7 +2120,7 @@
       <w:pPr>
         <w:pStyle w:val="berschrift3"/>
       </w:pPr>
-      <w:bookmarkStart w:id="8" w:name="_Toc267241783"/>
+      <w:bookmarkStart w:id="8" w:name="_Toc267242710"/>
       <w:r>
         <w:t>Versionsverwaltung</w:t>
       </w:r>
@@ -2136,7 +2136,7 @@
       <w:pPr>
         <w:pStyle w:val="berschrift2"/>
       </w:pPr>
-      <w:bookmarkStart w:id="9" w:name="_Toc267241784"/>
+      <w:bookmarkStart w:id="9" w:name="_Toc267242711"/>
       <w:r>
         <w:t>Aufbau</w:t>
       </w:r>
@@ -2151,7 +2151,7 @@
       <w:pPr>
         <w:pStyle w:val="berschrift3"/>
       </w:pPr>
-      <w:bookmarkStart w:id="10" w:name="_Toc267241785"/>
+      <w:bookmarkStart w:id="10" w:name="_Toc267242712"/>
       <w:r>
         <w:t>Graphischer Aufbau von Algorithmen</w:t>
       </w:r>
@@ -2172,7 +2172,7 @@
       <w:pPr>
         <w:pStyle w:val="berschrift3"/>
       </w:pPr>
-      <w:bookmarkStart w:id="11" w:name="_Toc267241786"/>
+      <w:bookmarkStart w:id="11" w:name="_Toc267242713"/>
       <w:r>
         <w:t>MVC Pattern</w:t>
       </w:r>
@@ -2202,7 +2202,7 @@
       <w:pPr>
         <w:pStyle w:val="berschrift3"/>
       </w:pPr>
-      <w:bookmarkStart w:id="12" w:name="_Toc267241787"/>
+      <w:bookmarkStart w:id="12" w:name="_Toc267242714"/>
       <w:r>
         <w:lastRenderedPageBreak/>
         <w:t>UML Diagramm</w:t>
@@ -2260,7 +2260,7 @@
       <w:pPr>
         <w:pStyle w:val="berschrift1"/>
       </w:pPr>
-      <w:bookmarkStart w:id="13" w:name="_Toc267241788"/>
+      <w:bookmarkStart w:id="13" w:name="_Toc267242715"/>
       <w:r>
         <w:t>Programmtechnischer Aufbau</w:t>
       </w:r>
@@ -2270,7 +2270,7 @@
       <w:pPr>
         <w:pStyle w:val="berschrift2"/>
       </w:pPr>
-      <w:bookmarkStart w:id="14" w:name="_Toc267241789"/>
+      <w:bookmarkStart w:id="14" w:name="_Toc267242716"/>
       <w:r>
         <w:t>GUI</w:t>
       </w:r>
@@ -2280,7 +2280,7 @@
       <w:pPr>
         <w:pStyle w:val="berschrift3"/>
       </w:pPr>
-      <w:bookmarkStart w:id="15" w:name="_Toc267241790"/>
+      <w:bookmarkStart w:id="15" w:name="_Toc267242717"/>
       <w:r>
         <w:t>Erstellen von neuen Frames</w:t>
       </w:r>
@@ -2525,15 +2525,15 @@
     <w:p>
       <w:pPr>
         <w:pStyle w:val="KeinLeerraum"/>
-        <w:rPr>
-          <w:lang w:val="en-US"/>
-        </w:rPr>
-      </w:pPr>
-      <w:r>
-        <w:rPr>
-          <w:lang w:val="en-US"/>
-        </w:rPr>
-        <w:t xml:space="preserve">        initComponents();</w:t>
+      </w:pPr>
+      <w:r>
+        <w:rPr>
+          <w:lang w:val="en-US"/>
+        </w:rPr>
+        <w:t xml:space="preserve">        </w:t>
+      </w:r>
+      <w:r>
+        <w:t>initComponents();</w:t>
       </w:r>
     </w:p>
     <w:p>
@@ -2541,19 +2541,14 @@
         <w:pStyle w:val="KeinLeerraum"/>
         <w:rPr>
           <w:b/>
-          <w:lang w:val="en-US"/>
-        </w:rPr>
-      </w:pPr>
-      <w:r>
-        <w:rPr>
-          <w:lang w:val="en-US"/>
-        </w:rPr>
+        </w:rPr>
+      </w:pPr>
+      <w:r>
         <w:t xml:space="preserve">        </w:t>
       </w:r>
       <w:r>
         <w:rPr>
           <w:b/>
-          <w:lang w:val="en-US"/>
         </w:rPr>
         <w:t>initLogicComponents();</w:t>
       </w:r>
@@ -2561,14 +2556,8 @@
     <w:p>
       <w:pPr>
         <w:pStyle w:val="KeinLeerraum"/>
-        <w:rPr>
-          <w:lang w:val="en-US"/>
-        </w:rPr>
-      </w:pPr>
-      <w:r>
-        <w:rPr>
-          <w:lang w:val="en-US"/>
-        </w:rPr>
+      </w:pPr>
+      <w:r>
         <w:t xml:space="preserve">    }</w:t>
       </w:r>
     </w:p>
@@ -3533,7 +3522,7 @@
       <w:pPr>
         <w:pStyle w:val="berschrift3"/>
       </w:pPr>
-      <w:bookmarkStart w:id="16" w:name="_Toc267241791"/>
+      <w:bookmarkStart w:id="16" w:name="_Toc267242718"/>
       <w:r>
         <w:t>Hinzufügen der erstellten Frames zum Menü</w:t>
       </w:r>
@@ -3604,7 +3593,7 @@
       <w:pPr>
         <w:pStyle w:val="berschrift3"/>
       </w:pPr>
-      <w:bookmarkStart w:id="17" w:name="_Toc267241792"/>
+      <w:bookmarkStart w:id="17" w:name="_Toc267242719"/>
       <w:r>
         <w:t>Sprachfiles verwenden</w:t>
       </w:r>
@@ -3642,14 +3631,58 @@
     </w:p>
     <w:p>
       <w:r>
-        <w:t>Zusätzlich muss die XML Datei um den Eintrag für das neue Item erweitert werden.</w:t>
+        <w:t>Selbiges gilt für die Sprachunterstützung bei den Frames/Controls für die Baukästen. Lediglich der Aufruf sieht etwas anders aus.</w:t>
+      </w:r>
+    </w:p>
+    <w:p>
+      <w:pPr>
+        <w:rPr>
+          <w:lang w:val="en-US"/>
+        </w:rPr>
+      </w:pPr>
+      <w:r>
+        <w:rPr>
+          <w:color w:val="00B0F0"/>
+          <w:lang w:val="en-US"/>
+        </w:rPr>
+        <w:t>return</w:t>
+      </w:r>
+      <w:r>
+        <w:rPr>
+          <w:lang w:val="en-US"/>
+        </w:rPr>
+        <w:t xml:space="preserve"> </w:t>
+      </w:r>
+      <w:r>
+        <w:rPr>
+          <w:color w:val="92D050"/>
+          <w:lang w:val="en-US"/>
+        </w:rPr>
+        <w:t>Kit</w:t>
+      </w:r>
+      <w:r>
+        <w:rPr>
+          <w:lang w:val="en-US"/>
+        </w:rPr>
+        <w:t>.xmlReader.getTagElement("EncodeHammingCodeFrame", "EncodedWord") + result.getEncodedWord();</w:t>
+      </w:r>
+    </w:p>
+    <w:p>
+      <w:r>
+        <w:t>Zusätzlich muss die XML Datei um den Eintrag für das neue Item</w:t>
+      </w:r>
+      <w:r>
+        <w:t>/</w:t>
+      </w:r>
+      <w:r>
+        <w:t xml:space="preserve"> erweitert werden.</w:t>
       </w:r>
     </w:p>
     <w:p>
       <w:pPr>
         <w:pStyle w:val="berschrift2"/>
       </w:pPr>
-      <w:bookmarkStart w:id="18" w:name="_Toc267241793"/>
+      <w:bookmarkStart w:id="18" w:name="_Toc267242720"/>
       <w:r>
         <w:t>Controller</w:t>
       </w:r>
@@ -3667,7 +3700,7 @@
       <w:pPr>
         <w:pStyle w:val="berschrift3"/>
       </w:pPr>
-      <w:bookmarkStart w:id="19" w:name="_Toc267241794"/>
+      <w:bookmarkStart w:id="19" w:name="_Toc267242721"/>
       <w:r>
         <w:t>Erstellen einer Controller Klasse</w:t>
       </w:r>
@@ -3682,60 +3715,70 @@
       <w:pPr>
         <w:pStyle w:val="KeinLeerraum"/>
         <w:rPr>
-          <w:lang w:val="en-US"/>
-        </w:rPr>
-      </w:pPr>
-      <w:r>
-        <w:rPr>
           <w:color w:val="00B0F0"/>
-          <w:lang w:val="en-US"/>
-        </w:rPr>
+        </w:rPr>
+      </w:pPr>
+    </w:p>
+    <w:p>
+      <w:pPr>
+        <w:pStyle w:val="KeinLeerraum"/>
+        <w:rPr>
+          <w:color w:val="00B0F0"/>
+        </w:rPr>
+      </w:pPr>
+    </w:p>
+    <w:p>
+      <w:pPr>
+        <w:pStyle w:val="KeinLeerraum"/>
+      </w:pPr>
+      <w:r>
+        <w:rPr>
+          <w:color w:val="00B0F0"/>
+        </w:rPr>
+        <w:lastRenderedPageBreak/>
         <w:t>public class</w:t>
       </w:r>
       <w:r>
-        <w:rPr>
-          <w:lang w:val="en-US"/>
-        </w:rPr>
         <w:t xml:space="preserve"> CoderController {</w:t>
       </w:r>
     </w:p>
     <w:p>
       <w:pPr>
         <w:pStyle w:val="KeinLeerraum"/>
-        <w:rPr>
-          <w:lang w:val="en-US"/>
-        </w:rPr>
-      </w:pPr>
-    </w:p>
-    <w:p>
-      <w:pPr>
-        <w:pStyle w:val="KeinLeerraum"/>
-        <w:rPr>
-          <w:lang w:val="en-US"/>
-        </w:rPr>
-      </w:pPr>
-      <w:r>
-        <w:rPr>
-          <w:lang w:val="en-US"/>
-        </w:rPr>
-        <w:t xml:space="preserve">    ...</w:t>
-      </w:r>
-    </w:p>
-    <w:p>
-      <w:pPr>
-        <w:pStyle w:val="KeinLeerraum"/>
-        <w:rPr>
-          <w:lang w:val="en-US"/>
-        </w:rPr>
-      </w:pPr>
-      <w:r>
-        <w:rPr>
-          <w:lang w:val="en-US"/>
-        </w:rPr>
+      </w:pPr>
+    </w:p>
+    <w:p>
+      <w:pPr>
+        <w:pStyle w:val="KeinLeerraum"/>
+        <w:rPr>
+          <w:lang w:val="en-US"/>
+        </w:rPr>
+      </w:pPr>
+      <w:r>
         <w:t xml:space="preserve">    </w:t>
       </w:r>
       <w:r>
         <w:rPr>
+          <w:lang w:val="en-US"/>
+        </w:rPr>
+        <w:t>...</w:t>
+      </w:r>
+    </w:p>
+    <w:p>
+      <w:pPr>
+        <w:pStyle w:val="KeinLeerraum"/>
+        <w:rPr>
+          <w:lang w:val="en-US"/>
+        </w:rPr>
+      </w:pPr>
+      <w:r>
+        <w:rPr>
+          <w:lang w:val="en-US"/>
+        </w:rPr>
+        <w:t xml:space="preserve">    </w:t>
+      </w:r>
+      <w:r>
+        <w:rPr>
           <w:color w:val="00B0F0"/>
           <w:lang w:val="en-US"/>
         </w:rPr>
@@ -3790,9 +3833,8 @@
       <w:pPr>
         <w:pStyle w:val="berschrift3"/>
       </w:pPr>
-      <w:bookmarkStart w:id="20" w:name="_Toc267241795"/>
-      <w:r>
-        <w:lastRenderedPageBreak/>
+      <w:bookmarkStart w:id="20" w:name="_Toc267242722"/>
+      <w:r>
         <w:t>Verwenden des Controllers</w:t>
       </w:r>
       <w:bookmarkEnd w:id="20"/>
@@ -3910,7 +3952,7 @@
             <w:rPr>
               <w:noProof/>
             </w:rPr>
-            <w:t>8</w:t>
+            <w:t>2</w:t>
           </w:r>
         </w:fldSimple>
       </w:p>
@@ -5008,34 +5050,7 @@
 
 <file path=word/glossary/document.xml><?xml version="1.0" encoding="utf-8"?>
 <w:glossaryDocument xmlns:ve="http://schemas.openxmlformats.org/markup-compatibility/2006" xmlns:o="urn:schemas-microsoft-com:office:office" xmlns:r="http://schemas.openxmlformats.org/officeDocument/2006/relationships" xmlns:m="http://schemas.openxmlformats.org/officeDocument/2006/math" xmlns:v="urn:schemas-microsoft-com:vml" xmlns:wp="http://schemas.openxmlformats.org/drawingml/2006/wordprocessingDrawing" xmlns:w10="urn:schemas-microsoft-com:office:word" xmlns:w="http://schemas.openxmlformats.org/wordprocessingml/2006/main" xmlns:wne="http://schemas.microsoft.com/office/word/2006/wordml">
-  <w:docParts>
-    <w:docPart>
-      <w:docPartPr>
-        <w:name w:val="FB279ADCE0F045648EB5A7CCE7A90AF6"/>
-        <w:category>
-          <w:name w:val="Allgemein"/>
-          <w:gallery w:val="placeholder"/>
-        </w:category>
-        <w:types>
-          <w:type w:val="bbPlcHdr"/>
-        </w:types>
-        <w:behaviors>
-          <w:behavior w:val="content"/>
-        </w:behaviors>
-        <w:guid w:val="{1AAF9F1D-194E-4323-A6E0-44D14D025CD3}"/>
-      </w:docPartPr>
-      <w:docPartBody>
-        <w:p>
-          <w:pPr>
-            <w:pStyle w:val="FB279ADCE0F045648EB5A7CCE7A90AF6"/>
-          </w:pPr>
-          <w:r>
-            <w:t>[Geben Sie den Titel des Dokuments ein]</w:t>
-          </w:r>
-        </w:p>
-      </w:docPartBody>
-    </w:docPart>
-  </w:docParts>
+  <w:docParts/>
 </w:glossaryDocument>
 </file>
 
@@ -5087,8 +5102,9 @@
     <w:panose1 w:val="020B0604030504040204"/>
     <w:charset w:val="00"/>
     <w:family w:val="swiss"/>
+    <w:notTrueType/>
     <w:pitch w:val="variable"/>
-    <w:sig w:usb0="E1002EFF" w:usb1="C000605B" w:usb2="00000029" w:usb3="00000000" w:csb0="000101FF" w:csb1="00000000"/>
+    <w:sig w:usb0="00000003" w:usb1="00000000" w:usb2="00000000" w:usb3="00000000" w:csb0="00000001" w:csb1="00000000"/>
   </w:font>
 </w:fonts>
 </file>
@@ -5105,6 +5121,7 @@
   <w:rsids>
     <w:rsidRoot w:val="00DD526E"/>
     <w:rsid w:val="001F710F"/>
+    <w:rsid w:val="00B63FDE"/>
     <w:rsid w:val="00DD526E"/>
   </w:rsids>
   <m:mathPr>
@@ -5286,6 +5303,7 @@
   <w:style w:type="paragraph" w:default="1" w:styleId="Standard">
     <w:name w:val="Normal"/>
     <w:qFormat/>
+    <w:rsid w:val="00B63FDE"/>
   </w:style>
   <w:style w:type="character" w:default="1" w:styleId="Absatz-Standardschriftart">
     <w:name w:val="Default Paragraph Font"/>

</xml_diff>